<commit_message>
Adds more categories to data prep
</commit_message>
<xml_diff>
--- a/Shiny/48-MIDAS_AMU/MIDAS_AMU.docx
+++ b/Shiny/48-MIDAS_AMU/MIDAS_AMU.docx
@@ -34,23 +34,6 @@
       </w:r>
       <w:r>
         <w:t xml:space="preserve">data can be found </w:t>
-      </w:r>
-      <w:hyperlink r:id="rId5" w:history="1">
-        <w:r>
-          <w:rPr>
-            <w:rStyle w:val="Hyperlink"/>
-          </w:rPr>
-          <w:t>here</w:t>
-        </w:r>
-      </w:hyperlink>
-      <w:r>
-        <w:t xml:space="preserve">, and </w:t>
-      </w:r>
-      <w:r>
-        <w:t>are</w:t>
-      </w:r>
-      <w:r>
-        <w:t xml:space="preserve"> well documented </w:t>
       </w:r>
       <w:hyperlink r:id="rId6" w:history="1">
         <w:r>
@@ -61,6 +44,23 @@
         </w:r>
       </w:hyperlink>
       <w:r>
+        <w:t xml:space="preserve">, and </w:t>
+      </w:r>
+      <w:r>
+        <w:t>are</w:t>
+      </w:r>
+      <w:r>
+        <w:t xml:space="preserve"> well documented </w:t>
+      </w:r>
+      <w:hyperlink r:id="rId7" w:history="1">
+        <w:r>
+          <w:rPr>
+            <w:rStyle w:val="Hyperlink"/>
+          </w:rPr>
+          <w:t>here</w:t>
+        </w:r>
+      </w:hyperlink>
+      <w:r>
         <w:t>.</w:t>
       </w:r>
     </w:p>
@@ -254,6 +254,30 @@
         </w:numPr>
       </w:pPr>
       <w:r>
+        <w:t>Country vs WHO region</w:t>
+      </w:r>
+    </w:p>
+    <w:p>
+      <w:pPr>
+        <w:pStyle w:val="ListParagraph"/>
+        <w:numPr>
+          <w:ilvl w:val="4"/>
+          <w:numId w:val="4"/>
+        </w:numPr>
+      </w:pPr>
+      <w:r>
+        <w:t>Sector</w:t>
+      </w:r>
+    </w:p>
+    <w:p>
+      <w:pPr>
+        <w:pStyle w:val="ListParagraph"/>
+        <w:numPr>
+          <w:ilvl w:val="4"/>
+          <w:numId w:val="4"/>
+        </w:numPr>
+      </w:pPr>
+      <w:r>
         <w:t>Y</w:t>
       </w:r>
       <w:r>
@@ -299,7 +323,13 @@
         <w:t xml:space="preserve">: </w:t>
       </w:r>
       <w:r>
-        <w:t>the other three variables (route</w:t>
+        <w:t xml:space="preserve">the other </w:t>
+      </w:r>
+      <w:r>
+        <w:t>five</w:t>
+      </w:r>
+      <w:r>
+        <w:t xml:space="preserve"> variables (route</w:t>
       </w:r>
       <w:r>
         <w:t>/</w:t>
@@ -313,7 +343,13 @@
         <w:t>/</w:t>
       </w:r>
       <w:r>
-        <w:t>country)</w:t>
+        <w:t>country</w:t>
+      </w:r>
+      <w:r>
+        <w:t>/WHO region/sector</w:t>
+      </w:r>
+      <w:r>
+        <w:t>)</w:t>
       </w:r>
     </w:p>
     <w:p>
@@ -343,7 +379,13 @@
         <w:t>:</w:t>
       </w:r>
       <w:r>
-        <w:t xml:space="preserve"> the other three variables (</w:t>
+        <w:t xml:space="preserve"> the other </w:t>
+      </w:r>
+      <w:r>
+        <w:t xml:space="preserve">five </w:t>
+      </w:r>
+      <w:r>
+        <w:t>variables (</w:t>
       </w:r>
       <w:r>
         <w:t>antimicrobial</w:t>
@@ -360,7 +402,13 @@
         <w:t>/</w:t>
       </w:r>
       <w:r>
-        <w:t>country)</w:t>
+        <w:t>country</w:t>
+      </w:r>
+      <w:r>
+        <w:t>/WHO region/sector</w:t>
+      </w:r>
+      <w:r>
+        <w:t>)</w:t>
       </w:r>
     </w:p>
     <w:p>
@@ -398,7 +446,13 @@
         <w:t>:</w:t>
       </w:r>
       <w:r>
-        <w:t xml:space="preserve"> the other three variables (</w:t>
+        <w:t xml:space="preserve"> the other </w:t>
+      </w:r>
+      <w:r>
+        <w:t xml:space="preserve">five </w:t>
+      </w:r>
+      <w:r>
+        <w:t>variables (</w:t>
       </w:r>
       <w:r>
         <w:t>antimicrobial</w:t>
@@ -413,7 +467,13 @@
         <w:t>/</w:t>
       </w:r>
       <w:r>
-        <w:t>country)</w:t>
+        <w:t>country</w:t>
+      </w:r>
+      <w:r>
+        <w:t>/WHO region/sector</w:t>
+      </w:r>
+      <w:r>
+        <w:t>)</w:t>
       </w:r>
     </w:p>
     <w:p>
@@ -443,7 +503,13 @@
         <w:t>:</w:t>
       </w:r>
       <w:r>
-        <w:t xml:space="preserve"> the other three variables (</w:t>
+        <w:t xml:space="preserve"> the other </w:t>
+      </w:r>
+      <w:r>
+        <w:t xml:space="preserve">five </w:t>
+      </w:r>
+      <w:r>
+        <w:t>variables (</w:t>
       </w:r>
       <w:r>
         <w:t>antimicrobial</w:t>
@@ -463,6 +529,9 @@
       </w:r>
       <w:proofErr w:type="spellEnd"/>
       <w:r>
+        <w:t>/WHO region/sector</w:t>
+      </w:r>
+      <w:r>
         <w:t>)</w:t>
       </w:r>
     </w:p>
@@ -470,11 +539,92 @@
       <w:pPr>
         <w:pStyle w:val="ListParagraph"/>
         <w:numPr>
+          <w:ilvl w:val="3"/>
+          <w:numId w:val="4"/>
+        </w:numPr>
+      </w:pPr>
+      <w:r>
+        <w:t>Comparison of WHO regions</w:t>
+      </w:r>
+    </w:p>
+    <w:p>
+      <w:pPr>
+        <w:pStyle w:val="ListParagraph"/>
+        <w:numPr>
+          <w:ilvl w:val="4"/>
+          <w:numId w:val="4"/>
+        </w:numPr>
+      </w:pPr>
+      <w:r>
+        <w:t xml:space="preserve">Inputs: the other </w:t>
+      </w:r>
+      <w:r>
+        <w:rPr>
+          <w:i/>
+          <w:iCs/>
+        </w:rPr>
+        <w:t>four</w:t>
+      </w:r>
+      <w:r>
+        <w:t xml:space="preserve"> variables (antimicrobial/route/</w:t>
+      </w:r>
+      <w:proofErr w:type="spellStart"/>
+      <w:r>
+        <w:t>AWaRe</w:t>
+      </w:r>
+      <w:proofErr w:type="spellEnd"/>
+      <w:r>
+        <w:t>/sector)</w:t>
+      </w:r>
+    </w:p>
+    <w:p>
+      <w:pPr>
+        <w:pStyle w:val="ListParagraph"/>
+        <w:numPr>
+          <w:ilvl w:val="3"/>
+          <w:numId w:val="4"/>
+        </w:numPr>
+      </w:pPr>
+      <w:r>
+        <w:t>Comparison of sectors</w:t>
+      </w:r>
+    </w:p>
+    <w:p>
+      <w:pPr>
+        <w:pStyle w:val="ListParagraph"/>
+        <w:numPr>
+          <w:ilvl w:val="4"/>
+          <w:numId w:val="4"/>
+        </w:numPr>
+      </w:pPr>
+      <w:r>
+        <w:t>Inputs: the other five variables (antimicrobial/route/</w:t>
+      </w:r>
+      <w:proofErr w:type="spellStart"/>
+      <w:r>
+        <w:t>AWaRe</w:t>
+      </w:r>
+      <w:proofErr w:type="spellEnd"/>
+      <w:r>
+        <w:t>/</w:t>
+      </w:r>
+      <w:r>
+        <w:t>country/</w:t>
+      </w:r>
+      <w:r>
+        <w:t>WHO region)</w:t>
+      </w:r>
+    </w:p>
+    <w:p>
+      <w:pPr>
+        <w:pStyle w:val="ListParagraph"/>
+        <w:numPr>
           <w:ilvl w:val="1"/>
           <w:numId w:val="4"/>
         </w:numPr>
       </w:pPr>
       <w:r>
+        <w:lastRenderedPageBreak/>
         <w:t>Instructions</w:t>
       </w:r>
     </w:p>
@@ -533,13 +683,8 @@
           <w:numId w:val="4"/>
         </w:numPr>
       </w:pPr>
-      <w:proofErr w:type="gramStart"/>
-      <w:r>
-        <w:t>In order to</w:t>
-      </w:r>
-      <w:proofErr w:type="gramEnd"/>
-      <w:r>
-        <w:t xml:space="preserve"> load the visualisation of the selected inputs, click the Load button.</w:t>
+      <w:r>
+        <w:t>In order to load the visualisation of the selected inputs, click the Load button.</w:t>
       </w:r>
     </w:p>
     <w:p>
@@ -551,7 +696,6 @@
         </w:numPr>
       </w:pPr>
       <w:r>
-        <w:lastRenderedPageBreak/>
         <w:t>If you wish to change the input values, begin at the first input as before.</w:t>
       </w:r>
     </w:p>
@@ -2042,4 +2186,16 @@
     </a:ext>
   </a:extLst>
 </a:theme>
+</file>
+
+<file path=customXml/item1.xml><?xml version="1.0" encoding="utf-8"?>
+<b:Sources xmlns:b="http://schemas.openxmlformats.org/officeDocument/2006/bibliography" xmlns="http://schemas.openxmlformats.org/officeDocument/2006/bibliography" SelectedStyle="\APASixthEditionOfficeOnline.xsl" StyleName="APA" Version="6"/>
+</file>
+
+<file path=customXml/itemProps1.xml><?xml version="1.0" encoding="utf-8"?>
+<ds:datastoreItem xmlns:ds="http://schemas.openxmlformats.org/officeDocument/2006/customXml" ds:itemID="{F7A77DCF-2C01-477B-95BC-26B8470953FA}">
+  <ds:schemaRefs>
+    <ds:schemaRef ds:uri="http://schemas.openxmlformats.org/officeDocument/2006/bibliography"/>
+  </ds:schemaRefs>
+</ds:datastoreItem>
 </file>
</xml_diff>